<commit_message>
api information added in docs
</commit_message>
<xml_diff>
--- a/пояснительная записка.docx
+++ b/пояснительная записка.docx
@@ -235,64 +235,16 @@
           <w:sz w:val="36"/>
           <w:szCs w:val="36"/>
         </w:rPr>
-        <w:t xml:space="preserve">Идея проекта состоит в том, чтобы создать </w:t>
-      </w:r>
-      <w:r>
+        <w:t xml:space="preserve">Идея проекта состоит в том, чтобы создать сервис, позволяющий людям продавать свои вещи более удобным способом. </w:t>
+      </w:r>
+    </w:p>
+    <w:p>
+      <w:pPr>
         <w:rPr>
           <w:rFonts w:ascii="Times New Roman" w:eastAsia="Times New Roman" w:hAnsi="Times New Roman" w:cs="Times New Roman"/>
           <w:sz w:val="36"/>
           <w:szCs w:val="36"/>
         </w:rPr>
-        <w:t>сервис</w:t>
-      </w:r>
-      <w:r>
-        <w:rPr>
-          <w:rFonts w:ascii="Times New Roman" w:eastAsia="Times New Roman" w:hAnsi="Times New Roman" w:cs="Times New Roman"/>
-          <w:sz w:val="36"/>
-          <w:szCs w:val="36"/>
-        </w:rPr>
-        <w:t>, позволяющ</w:t>
-      </w:r>
-      <w:r>
-        <w:rPr>
-          <w:rFonts w:ascii="Times New Roman" w:eastAsia="Times New Roman" w:hAnsi="Times New Roman" w:cs="Times New Roman"/>
-          <w:sz w:val="36"/>
-          <w:szCs w:val="36"/>
-        </w:rPr>
-        <w:t>ий</w:t>
-      </w:r>
-      <w:r>
-        <w:rPr>
-          <w:rFonts w:ascii="Times New Roman" w:eastAsia="Times New Roman" w:hAnsi="Times New Roman" w:cs="Times New Roman"/>
-          <w:sz w:val="36"/>
-          <w:szCs w:val="36"/>
-        </w:rPr>
-        <w:t xml:space="preserve"> </w:t>
-      </w:r>
-      <w:r>
-        <w:rPr>
-          <w:rFonts w:ascii="Times New Roman" w:eastAsia="Times New Roman" w:hAnsi="Times New Roman" w:cs="Times New Roman"/>
-          <w:sz w:val="36"/>
-          <w:szCs w:val="36"/>
-        </w:rPr>
-        <w:t>людям продавать свои вещи более удобным способом</w:t>
-      </w:r>
-      <w:r>
-        <w:rPr>
-          <w:rFonts w:ascii="Times New Roman" w:eastAsia="Times New Roman" w:hAnsi="Times New Roman" w:cs="Times New Roman"/>
-          <w:sz w:val="36"/>
-          <w:szCs w:val="36"/>
-        </w:rPr>
-        <w:t xml:space="preserve">. </w:t>
-      </w:r>
-    </w:p>
-    <w:p>
-      <w:pPr>
-        <w:rPr>
-          <w:rFonts w:ascii="Times New Roman" w:eastAsia="Times New Roman" w:hAnsi="Times New Roman" w:cs="Times New Roman"/>
-          <w:sz w:val="36"/>
-          <w:szCs w:val="36"/>
-        </w:rPr>
       </w:pPr>
     </w:p>
     <w:p>
@@ -406,7 +358,6 @@
           <w:sz w:val="36"/>
           <w:szCs w:val="36"/>
         </w:rPr>
-        <w:lastRenderedPageBreak/>
         <w:t xml:space="preserve">Пояснительная записка к проекту </w:t>
       </w:r>
       <w:proofErr w:type="spellStart"/>
@@ -651,7 +602,6 @@
           <w:sz w:val="36"/>
           <w:szCs w:val="36"/>
         </w:rPr>
-        <w:lastRenderedPageBreak/>
         <w:t>7</w:t>
       </w:r>
       <w:r>
@@ -701,6 +651,603 @@
     </w:p>
     <w:p>
       <w:pPr>
+        <w:rPr>
+          <w:sz w:val="36"/>
+          <w:szCs w:val="36"/>
+          <w:lang w:val="en-US"/>
+        </w:rPr>
+      </w:pPr>
+      <w:r>
+        <w:rPr>
+          <w:sz w:val="36"/>
+          <w:szCs w:val="36"/>
+        </w:rPr>
+        <w:t xml:space="preserve">8.Наше </w:t>
+      </w:r>
+      <w:r>
+        <w:rPr>
+          <w:sz w:val="36"/>
+          <w:szCs w:val="36"/>
+          <w:lang w:val="en-US"/>
+        </w:rPr>
+        <w:t>API</w:t>
+      </w:r>
+    </w:p>
+    <w:p>
+      <w:pPr>
+        <w:rPr>
+          <w:rFonts w:ascii="Consolas" w:hAnsi="Consolas"/>
+          <w:color w:val="032F62"/>
+          <w:sz w:val="18"/>
+          <w:szCs w:val="18"/>
+          <w:shd w:val="clear" w:color="auto" w:fill="FFFFFF"/>
+        </w:rPr>
+      </w:pPr>
+      <w:r>
+        <w:rPr>
+          <w:sz w:val="36"/>
+          <w:szCs w:val="36"/>
+          <w:lang w:val="en-US"/>
+        </w:rPr>
+        <w:tab/>
+      </w:r>
+      <w:r>
+        <w:t xml:space="preserve">С помощью нашего </w:t>
+      </w:r>
+      <w:r>
+        <w:rPr>
+          <w:lang w:val="en-US"/>
+        </w:rPr>
+        <w:t>API</w:t>
+      </w:r>
+      <w:r>
+        <w:t xml:space="preserve"> </w:t>
+      </w:r>
+      <w:r>
+        <w:t xml:space="preserve">вы </w:t>
+      </w:r>
+      <w:proofErr w:type="gramStart"/>
+      <w:r>
+        <w:t>можете</w:t>
+      </w:r>
+      <w:r>
+        <w:t>:</w:t>
+      </w:r>
+      <w:r>
+        <w:t xml:space="preserve">   </w:t>
+      </w:r>
+      <w:proofErr w:type="gramEnd"/>
+      <w:r>
+        <w:t xml:space="preserve">1) добавлять список объектов </w:t>
+      </w:r>
+      <w:r>
+        <w:rPr>
+          <w:rFonts w:ascii="Consolas" w:hAnsi="Consolas"/>
+          <w:color w:val="032F62"/>
+          <w:sz w:val="18"/>
+          <w:szCs w:val="18"/>
+          <w:shd w:val="clear" w:color="auto" w:fill="FFFFFF"/>
+        </w:rPr>
+        <w:t>/</w:t>
+      </w:r>
+      <w:proofErr w:type="spellStart"/>
+      <w:r>
+        <w:rPr>
+          <w:rFonts w:ascii="Consolas" w:hAnsi="Consolas"/>
+          <w:color w:val="032F62"/>
+          <w:sz w:val="18"/>
+          <w:szCs w:val="18"/>
+          <w:shd w:val="clear" w:color="auto" w:fill="FFFFFF"/>
+        </w:rPr>
+        <w:t>api</w:t>
+      </w:r>
+      <w:proofErr w:type="spellEnd"/>
+      <w:r>
+        <w:rPr>
+          <w:rFonts w:ascii="Consolas" w:hAnsi="Consolas"/>
+          <w:color w:val="032F62"/>
+          <w:sz w:val="18"/>
+          <w:szCs w:val="18"/>
+          <w:shd w:val="clear" w:color="auto" w:fill="FFFFFF"/>
+        </w:rPr>
+        <w:t>/v0.1/</w:t>
+      </w:r>
+      <w:proofErr w:type="spellStart"/>
+      <w:r>
+        <w:rPr>
+          <w:rFonts w:ascii="Consolas" w:hAnsi="Consolas"/>
+          <w:color w:val="032F62"/>
+          <w:sz w:val="18"/>
+          <w:szCs w:val="18"/>
+          <w:shd w:val="clear" w:color="auto" w:fill="FFFFFF"/>
+        </w:rPr>
+        <w:t>objects</w:t>
+      </w:r>
+      <w:proofErr w:type="spellEnd"/>
+    </w:p>
+    <w:p>
+      <w:pPr>
+        <w:rPr>
+          <w:rFonts w:ascii="Consolas" w:hAnsi="Consolas"/>
+          <w:color w:val="032F62"/>
+          <w:sz w:val="18"/>
+          <w:szCs w:val="18"/>
+          <w:shd w:val="clear" w:color="auto" w:fill="FFFFFF"/>
+        </w:rPr>
+      </w:pPr>
+      <w:r>
+        <w:rPr>
+          <w:rFonts w:ascii="Consolas" w:hAnsi="Consolas"/>
+          <w:color w:val="032F62"/>
+          <w:sz w:val="18"/>
+          <w:szCs w:val="18"/>
+          <w:shd w:val="clear" w:color="auto" w:fill="FFFFFF"/>
+        </w:rPr>
+        <w:tab/>
+      </w:r>
+      <w:r>
+        <w:rPr>
+          <w:rFonts w:ascii="Consolas" w:hAnsi="Consolas"/>
+          <w:color w:val="032F62"/>
+          <w:sz w:val="18"/>
+          <w:szCs w:val="18"/>
+          <w:shd w:val="clear" w:color="auto" w:fill="FFFFFF"/>
+        </w:rPr>
+        <w:tab/>
+      </w:r>
+      <w:r>
+        <w:rPr>
+          <w:rFonts w:ascii="Consolas" w:hAnsi="Consolas"/>
+          <w:color w:val="032F62"/>
+          <w:sz w:val="18"/>
+          <w:szCs w:val="18"/>
+          <w:shd w:val="clear" w:color="auto" w:fill="FFFFFF"/>
+        </w:rPr>
+        <w:tab/>
+      </w:r>
+      <w:r>
+        <w:rPr>
+          <w:rFonts w:ascii="Consolas" w:hAnsi="Consolas"/>
+          <w:color w:val="032F62"/>
+          <w:sz w:val="18"/>
+          <w:szCs w:val="18"/>
+          <w:shd w:val="clear" w:color="auto" w:fill="FFFFFF"/>
+        </w:rPr>
+        <w:tab/>
+      </w:r>
+      <w:r>
+        <w:rPr>
+          <w:rFonts w:ascii="Consolas" w:hAnsi="Consolas"/>
+          <w:color w:val="032F62"/>
+          <w:sz w:val="18"/>
+          <w:szCs w:val="18"/>
+          <w:shd w:val="clear" w:color="auto" w:fill="FFFFFF"/>
+        </w:rPr>
+        <w:tab/>
+      </w:r>
+      <w:r>
+        <w:rPr>
+          <w:rFonts w:ascii="Consolas" w:hAnsi="Consolas"/>
+          <w:color w:val="032F62"/>
+          <w:sz w:val="18"/>
+          <w:szCs w:val="18"/>
+          <w:shd w:val="clear" w:color="auto" w:fill="FFFFFF"/>
+        </w:rPr>
+        <w:tab/>
+      </w:r>
+      <w:proofErr w:type="gramStart"/>
+      <w:r>
+        <w:rPr>
+          <w:rFonts w:ascii="Consolas" w:hAnsi="Consolas"/>
+          <w:color w:val="032F62"/>
+          <w:sz w:val="18"/>
+          <w:szCs w:val="18"/>
+          <w:shd w:val="clear" w:color="auto" w:fill="FFFFFF"/>
+        </w:rPr>
+        <w:t>2)добавлять</w:t>
+      </w:r>
+      <w:proofErr w:type="gramEnd"/>
+      <w:r>
+        <w:rPr>
+          <w:rFonts w:ascii="Consolas" w:hAnsi="Consolas"/>
+          <w:color w:val="032F62"/>
+          <w:sz w:val="18"/>
+          <w:szCs w:val="18"/>
+          <w:shd w:val="clear" w:color="auto" w:fill="FFFFFF"/>
+        </w:rPr>
+        <w:t xml:space="preserve"> один объект </w:t>
+      </w:r>
+      <w:r>
+        <w:rPr>
+          <w:rFonts w:ascii="Consolas" w:hAnsi="Consolas"/>
+          <w:color w:val="032F62"/>
+          <w:sz w:val="18"/>
+          <w:szCs w:val="18"/>
+          <w:shd w:val="clear" w:color="auto" w:fill="FFFFFF"/>
+        </w:rPr>
+        <w:t>/</w:t>
+      </w:r>
+      <w:proofErr w:type="spellStart"/>
+      <w:r>
+        <w:rPr>
+          <w:rFonts w:ascii="Consolas" w:hAnsi="Consolas"/>
+          <w:color w:val="032F62"/>
+          <w:sz w:val="18"/>
+          <w:szCs w:val="18"/>
+          <w:shd w:val="clear" w:color="auto" w:fill="FFFFFF"/>
+        </w:rPr>
+        <w:t>api</w:t>
+      </w:r>
+      <w:proofErr w:type="spellEnd"/>
+      <w:r>
+        <w:rPr>
+          <w:rFonts w:ascii="Consolas" w:hAnsi="Consolas"/>
+          <w:color w:val="032F62"/>
+          <w:sz w:val="18"/>
+          <w:szCs w:val="18"/>
+          <w:shd w:val="clear" w:color="auto" w:fill="FFFFFF"/>
+        </w:rPr>
+        <w:t>/v0.1/</w:t>
+      </w:r>
+      <w:proofErr w:type="spellStart"/>
+      <w:r>
+        <w:rPr>
+          <w:rFonts w:ascii="Consolas" w:hAnsi="Consolas"/>
+          <w:color w:val="032F62"/>
+          <w:sz w:val="18"/>
+          <w:szCs w:val="18"/>
+          <w:shd w:val="clear" w:color="auto" w:fill="FFFFFF"/>
+        </w:rPr>
+        <w:t>objects</w:t>
+      </w:r>
+      <w:proofErr w:type="spellEnd"/>
+      <w:r>
+        <w:rPr>
+          <w:rFonts w:ascii="Consolas" w:hAnsi="Consolas"/>
+          <w:color w:val="032F62"/>
+          <w:sz w:val="18"/>
+          <w:szCs w:val="18"/>
+          <w:shd w:val="clear" w:color="auto" w:fill="FFFFFF"/>
+        </w:rPr>
+        <w:t>/&lt;</w:t>
+      </w:r>
+      <w:proofErr w:type="spellStart"/>
+      <w:r>
+        <w:rPr>
+          <w:rFonts w:ascii="Consolas" w:hAnsi="Consolas"/>
+          <w:color w:val="032F62"/>
+          <w:sz w:val="18"/>
+          <w:szCs w:val="18"/>
+          <w:shd w:val="clear" w:color="auto" w:fill="FFFFFF"/>
+        </w:rPr>
+        <w:t>int:obj_id</w:t>
+      </w:r>
+      <w:proofErr w:type="spellEnd"/>
+      <w:r>
+        <w:rPr>
+          <w:rFonts w:ascii="Consolas" w:hAnsi="Consolas"/>
+          <w:color w:val="032F62"/>
+          <w:sz w:val="18"/>
+          <w:szCs w:val="18"/>
+          <w:shd w:val="clear" w:color="auto" w:fill="FFFFFF"/>
+        </w:rPr>
+        <w:t>&gt;</w:t>
+      </w:r>
+    </w:p>
+    <w:p>
+      <w:pPr>
+        <w:rPr>
+          <w:rFonts w:ascii="Consolas" w:hAnsi="Consolas"/>
+          <w:color w:val="032F62"/>
+          <w:sz w:val="18"/>
+          <w:szCs w:val="18"/>
+          <w:shd w:val="clear" w:color="auto" w:fill="FFFFFF"/>
+        </w:rPr>
+      </w:pPr>
+      <w:r>
+        <w:rPr>
+          <w:rFonts w:ascii="Consolas" w:hAnsi="Consolas"/>
+          <w:color w:val="032F62"/>
+          <w:sz w:val="18"/>
+          <w:szCs w:val="18"/>
+          <w:shd w:val="clear" w:color="auto" w:fill="FFFFFF"/>
+        </w:rPr>
+        <w:tab/>
+      </w:r>
+      <w:r>
+        <w:rPr>
+          <w:rFonts w:ascii="Consolas" w:hAnsi="Consolas"/>
+          <w:color w:val="032F62"/>
+          <w:sz w:val="18"/>
+          <w:szCs w:val="18"/>
+          <w:shd w:val="clear" w:color="auto" w:fill="FFFFFF"/>
+        </w:rPr>
+        <w:tab/>
+      </w:r>
+      <w:r>
+        <w:rPr>
+          <w:rFonts w:ascii="Consolas" w:hAnsi="Consolas"/>
+          <w:color w:val="032F62"/>
+          <w:sz w:val="18"/>
+          <w:szCs w:val="18"/>
+          <w:shd w:val="clear" w:color="auto" w:fill="FFFFFF"/>
+        </w:rPr>
+        <w:tab/>
+      </w:r>
+      <w:r>
+        <w:rPr>
+          <w:rFonts w:ascii="Consolas" w:hAnsi="Consolas"/>
+          <w:color w:val="032F62"/>
+          <w:sz w:val="18"/>
+          <w:szCs w:val="18"/>
+          <w:shd w:val="clear" w:color="auto" w:fill="FFFFFF"/>
+        </w:rPr>
+        <w:tab/>
+      </w:r>
+      <w:r>
+        <w:rPr>
+          <w:rFonts w:ascii="Consolas" w:hAnsi="Consolas"/>
+          <w:color w:val="032F62"/>
+          <w:sz w:val="18"/>
+          <w:szCs w:val="18"/>
+          <w:shd w:val="clear" w:color="auto" w:fill="FFFFFF"/>
+        </w:rPr>
+        <w:tab/>
+      </w:r>
+      <w:r>
+        <w:rPr>
+          <w:rFonts w:ascii="Consolas" w:hAnsi="Consolas"/>
+          <w:color w:val="032F62"/>
+          <w:sz w:val="18"/>
+          <w:szCs w:val="18"/>
+          <w:shd w:val="clear" w:color="auto" w:fill="FFFFFF"/>
+        </w:rPr>
+        <w:tab/>
+        <w:t xml:space="preserve">3) добавлять несколько пользователей </w:t>
+      </w:r>
+      <w:r>
+        <w:rPr>
+          <w:rFonts w:ascii="Consolas" w:hAnsi="Consolas"/>
+          <w:color w:val="032F62"/>
+          <w:sz w:val="18"/>
+          <w:szCs w:val="18"/>
+          <w:shd w:val="clear" w:color="auto" w:fill="FFFFFF"/>
+        </w:rPr>
+        <w:t>/</w:t>
+      </w:r>
+      <w:proofErr w:type="spellStart"/>
+      <w:r>
+        <w:rPr>
+          <w:rFonts w:ascii="Consolas" w:hAnsi="Consolas"/>
+          <w:color w:val="032F62"/>
+          <w:sz w:val="18"/>
+          <w:szCs w:val="18"/>
+          <w:shd w:val="clear" w:color="auto" w:fill="FFFFFF"/>
+        </w:rPr>
+        <w:t>api</w:t>
+      </w:r>
+      <w:proofErr w:type="spellEnd"/>
+      <w:r>
+        <w:rPr>
+          <w:rFonts w:ascii="Consolas" w:hAnsi="Consolas"/>
+          <w:color w:val="032F62"/>
+          <w:sz w:val="18"/>
+          <w:szCs w:val="18"/>
+          <w:shd w:val="clear" w:color="auto" w:fill="FFFFFF"/>
+        </w:rPr>
+        <w:t>/v0.1/</w:t>
+      </w:r>
+      <w:proofErr w:type="spellStart"/>
+      <w:r>
+        <w:rPr>
+          <w:rFonts w:ascii="Consolas" w:hAnsi="Consolas"/>
+          <w:color w:val="032F62"/>
+          <w:sz w:val="18"/>
+          <w:szCs w:val="18"/>
+          <w:shd w:val="clear" w:color="auto" w:fill="FFFFFF"/>
+        </w:rPr>
+        <w:t>users</w:t>
+      </w:r>
+      <w:bookmarkStart w:id="0" w:name="_GoBack"/>
+      <w:bookmarkEnd w:id="0"/>
+      <w:proofErr w:type="spellEnd"/>
+    </w:p>
+    <w:p>
+      <w:pPr>
+        <w:rPr>
+          <w:rFonts w:ascii="Consolas" w:hAnsi="Consolas"/>
+          <w:color w:val="032F62"/>
+          <w:sz w:val="18"/>
+          <w:szCs w:val="18"/>
+          <w:shd w:val="clear" w:color="auto" w:fill="FFFFFF"/>
+        </w:rPr>
+      </w:pPr>
+      <w:r>
+        <w:rPr>
+          <w:rFonts w:ascii="Consolas" w:hAnsi="Consolas"/>
+          <w:color w:val="032F62"/>
+          <w:sz w:val="18"/>
+          <w:szCs w:val="18"/>
+          <w:shd w:val="clear" w:color="auto" w:fill="FFFFFF"/>
+        </w:rPr>
+        <w:tab/>
+      </w:r>
+      <w:r>
+        <w:rPr>
+          <w:rFonts w:ascii="Consolas" w:hAnsi="Consolas"/>
+          <w:color w:val="032F62"/>
+          <w:sz w:val="18"/>
+          <w:szCs w:val="18"/>
+          <w:shd w:val="clear" w:color="auto" w:fill="FFFFFF"/>
+        </w:rPr>
+        <w:tab/>
+      </w:r>
+      <w:r>
+        <w:rPr>
+          <w:rFonts w:ascii="Consolas" w:hAnsi="Consolas"/>
+          <w:color w:val="032F62"/>
+          <w:sz w:val="18"/>
+          <w:szCs w:val="18"/>
+          <w:shd w:val="clear" w:color="auto" w:fill="FFFFFF"/>
+        </w:rPr>
+        <w:tab/>
+      </w:r>
+      <w:r>
+        <w:rPr>
+          <w:rFonts w:ascii="Consolas" w:hAnsi="Consolas"/>
+          <w:color w:val="032F62"/>
+          <w:sz w:val="18"/>
+          <w:szCs w:val="18"/>
+          <w:shd w:val="clear" w:color="auto" w:fill="FFFFFF"/>
+        </w:rPr>
+        <w:tab/>
+      </w:r>
+      <w:r>
+        <w:rPr>
+          <w:rFonts w:ascii="Consolas" w:hAnsi="Consolas"/>
+          <w:color w:val="032F62"/>
+          <w:sz w:val="18"/>
+          <w:szCs w:val="18"/>
+          <w:shd w:val="clear" w:color="auto" w:fill="FFFFFF"/>
+        </w:rPr>
+        <w:tab/>
+      </w:r>
+      <w:r>
+        <w:rPr>
+          <w:rFonts w:ascii="Consolas" w:hAnsi="Consolas"/>
+          <w:color w:val="032F62"/>
+          <w:sz w:val="18"/>
+          <w:szCs w:val="18"/>
+          <w:shd w:val="clear" w:color="auto" w:fill="FFFFFF"/>
+        </w:rPr>
+        <w:tab/>
+        <w:t xml:space="preserve">4) добавлять одного пользователя </w:t>
+      </w:r>
+      <w:r>
+        <w:rPr>
+          <w:rFonts w:ascii="Consolas" w:hAnsi="Consolas"/>
+          <w:color w:val="032F62"/>
+          <w:sz w:val="18"/>
+          <w:szCs w:val="18"/>
+          <w:shd w:val="clear" w:color="auto" w:fill="FFFFFF"/>
+        </w:rPr>
+        <w:t>/</w:t>
+      </w:r>
+      <w:proofErr w:type="spellStart"/>
+      <w:r>
+        <w:rPr>
+          <w:rFonts w:ascii="Consolas" w:hAnsi="Consolas"/>
+          <w:color w:val="032F62"/>
+          <w:sz w:val="18"/>
+          <w:szCs w:val="18"/>
+          <w:shd w:val="clear" w:color="auto" w:fill="FFFFFF"/>
+        </w:rPr>
+        <w:t>api</w:t>
+      </w:r>
+      <w:proofErr w:type="spellEnd"/>
+      <w:r>
+        <w:rPr>
+          <w:rFonts w:ascii="Consolas" w:hAnsi="Consolas"/>
+          <w:color w:val="032F62"/>
+          <w:sz w:val="18"/>
+          <w:szCs w:val="18"/>
+          <w:shd w:val="clear" w:color="auto" w:fill="FFFFFF"/>
+        </w:rPr>
+        <w:t>/v0.1/</w:t>
+      </w:r>
+      <w:proofErr w:type="spellStart"/>
+      <w:r>
+        <w:rPr>
+          <w:rFonts w:ascii="Consolas" w:hAnsi="Consolas"/>
+          <w:color w:val="032F62"/>
+          <w:sz w:val="18"/>
+          <w:szCs w:val="18"/>
+          <w:shd w:val="clear" w:color="auto" w:fill="FFFFFF"/>
+        </w:rPr>
+        <w:t>users</w:t>
+      </w:r>
+      <w:proofErr w:type="spellEnd"/>
+      <w:r>
+        <w:rPr>
+          <w:rFonts w:ascii="Consolas" w:hAnsi="Consolas"/>
+          <w:color w:val="032F62"/>
+          <w:sz w:val="18"/>
+          <w:szCs w:val="18"/>
+          <w:shd w:val="clear" w:color="auto" w:fill="FFFFFF"/>
+        </w:rPr>
+        <w:t>/&lt;</w:t>
+      </w:r>
+      <w:proofErr w:type="spellStart"/>
+      <w:proofErr w:type="gramStart"/>
+      <w:r>
+        <w:rPr>
+          <w:rFonts w:ascii="Consolas" w:hAnsi="Consolas"/>
+          <w:color w:val="032F62"/>
+          <w:sz w:val="18"/>
+          <w:szCs w:val="18"/>
+          <w:shd w:val="clear" w:color="auto" w:fill="FFFFFF"/>
+        </w:rPr>
+        <w:t>int:user</w:t>
+      </w:r>
+      <w:proofErr w:type="gramEnd"/>
+      <w:r>
+        <w:rPr>
+          <w:rFonts w:ascii="Consolas" w:hAnsi="Consolas"/>
+          <w:color w:val="032F62"/>
+          <w:sz w:val="18"/>
+          <w:szCs w:val="18"/>
+          <w:shd w:val="clear" w:color="auto" w:fill="FFFFFF"/>
+        </w:rPr>
+        <w:t>_id</w:t>
+      </w:r>
+      <w:proofErr w:type="spellEnd"/>
+      <w:r>
+        <w:rPr>
+          <w:rFonts w:ascii="Consolas" w:hAnsi="Consolas"/>
+          <w:color w:val="032F62"/>
+          <w:sz w:val="18"/>
+          <w:szCs w:val="18"/>
+          <w:shd w:val="clear" w:color="auto" w:fill="FFFFFF"/>
+        </w:rPr>
+        <w:t>&gt;</w:t>
+      </w:r>
+    </w:p>
+    <w:p>
+      <w:r>
+        <w:rPr>
+          <w:rFonts w:ascii="Consolas" w:hAnsi="Consolas"/>
+          <w:color w:val="032F62"/>
+          <w:sz w:val="18"/>
+          <w:szCs w:val="18"/>
+          <w:shd w:val="clear" w:color="auto" w:fill="FFFFFF"/>
+        </w:rPr>
+        <w:tab/>
+        <w:t xml:space="preserve">С ростом нашего проекта мы будем добавлять новые возможности для </w:t>
+      </w:r>
+      <w:r>
+        <w:rPr>
+          <w:rFonts w:ascii="Consolas" w:hAnsi="Consolas"/>
+          <w:color w:val="032F62"/>
+          <w:sz w:val="18"/>
+          <w:szCs w:val="18"/>
+          <w:shd w:val="clear" w:color="auto" w:fill="FFFFFF"/>
+          <w:lang w:val="en-US"/>
+        </w:rPr>
+        <w:t>API</w:t>
+      </w:r>
+      <w:r>
+        <w:rPr>
+          <w:rFonts w:ascii="Consolas" w:hAnsi="Consolas"/>
+          <w:color w:val="032F62"/>
+          <w:sz w:val="18"/>
+          <w:szCs w:val="18"/>
+          <w:shd w:val="clear" w:color="auto" w:fill="FFFFFF"/>
+        </w:rPr>
+        <w:t>, но пока что в этом нет нужды, т.к. с нашем сервисом никто кроме нас не работает.</w:t>
+      </w:r>
+    </w:p>
+    <w:p>
+      <w:pPr>
         <w:pStyle w:val="a3"/>
         <w:numPr>
           <w:ilvl w:val="0"/>
@@ -720,7 +1267,7 @@
           <w:sz w:val="36"/>
           <w:szCs w:val="36"/>
         </w:rPr>
-        <w:t>8</w:t>
+        <w:t>9</w:t>
       </w:r>
       <w:r>
         <w:t>.</w:t>
@@ -728,8 +1275,8 @@
       <w:r>
         <w:rPr>
           <w:rFonts w:ascii="Arial" w:hAnsi="Arial" w:cs="Arial"/>
-          <w:sz w:val="48"/>
-          <w:szCs w:val="48"/>
+          <w:sz w:val="36"/>
+          <w:szCs w:val="36"/>
         </w:rPr>
         <w:t>Возможности доработки</w:t>
       </w:r>
@@ -766,7 +1313,6 @@
           <w:szCs w:val="22"/>
         </w:rPr>
       </w:pPr>
-      <w:bookmarkStart w:id="0" w:name="_GoBack"/>
       <w:r>
         <w:rPr>
           <w:rFonts w:ascii="Arial" w:hAnsi="Arial" w:cs="Arial"/>
@@ -864,17 +1410,7 @@
           <w:sz w:val="48"/>
           <w:szCs w:val="48"/>
         </w:rPr>
-        <w:t xml:space="preserve"> </w:t>
-      </w:r>
-      <w:bookmarkEnd w:id="0"/>
-      <w:r>
-        <w:rPr>
-          <w:rFonts w:ascii="Arial" w:hAnsi="Arial" w:cs="Arial"/>
-          <w:color w:val="FFFFFF"/>
-          <w:sz w:val="48"/>
-          <w:szCs w:val="48"/>
-        </w:rPr>
-        <w:t>сервиса</w:t>
+        <w:t xml:space="preserve"> сервиса</w:t>
       </w:r>
     </w:p>
     <w:p/>

</xml_diff>